<commit_message>
fix the typo in the documentation
</commit_message>
<xml_diff>
--- a/URL Lookup Service Documentation.docx
+++ b/URL Lookup Service Documentation.docx
@@ -689,7 +689,7 @@
           <w:shd w:fill="f5f5f5" w:val="clear"/>
           <w:rtl w:val="0"/>
         </w:rPr>
-        <w:t xml:space="preserve"> users python manage.py recreate_db</w:t>
+        <w:t xml:space="preserve"> url_lookup python manage.py recreate_db</w:t>
       </w:r>
     </w:p>
     <w:p>
@@ -771,7 +771,7 @@
           <w:shd w:fill="f5f5f5" w:val="clear"/>
           <w:rtl w:val="0"/>
         </w:rPr>
-        <w:t xml:space="preserve"> users python manage.py seed_db</w:t>
+        <w:t xml:space="preserve"> url_lookup python manage.py seed_db</w:t>
       </w:r>
     </w:p>
     <w:p>
@@ -853,7 +853,7 @@
           <w:shd w:fill="f5f5f5" w:val="clear"/>
           <w:rtl w:val="0"/>
         </w:rPr>
-        <w:t xml:space="preserve"> users python manage.py test</w:t>
+        <w:t xml:space="preserve"> url_lookup python manage.py test</w:t>
       </w:r>
     </w:p>
     <w:p>
@@ -935,7 +935,7 @@
           <w:shd w:fill="f5f5f5" w:val="clear"/>
           <w:rtl w:val="0"/>
         </w:rPr>
-        <w:t xml:space="preserve"> users python manage.py cov</w:t>
+        <w:t xml:space="preserve"> url_lookup python manage.py cov</w:t>
       </w:r>
     </w:p>
     <w:p>
@@ -2280,12 +2280,12 @@
           <wp:inline distB="114300" distT="114300" distL="114300" distR="114300">
             <wp:extent cx="5943600" cy="3175000"/>
             <wp:effectExtent b="0" l="0" r="0" t="0"/>
-            <wp:docPr id="1" name="image1.png"/>
+            <wp:docPr id="1" name="image2.png"/>
             <a:graphic>
               <a:graphicData uri="http://schemas.openxmlformats.org/drawingml/2006/picture">
                 <pic:pic>
                   <pic:nvPicPr>
-                    <pic:cNvPr id="0" name="image1.png"/>
+                    <pic:cNvPr id="0" name="image2.png"/>
                     <pic:cNvPicPr preferRelativeResize="0"/>
                   </pic:nvPicPr>
                   <pic:blipFill>
@@ -2899,7 +2899,7 @@
           <w:shd w:fill="f5f5f5" w:val="clear"/>
           <w:rtl w:val="0"/>
         </w:rPr>
-        <w:t xml:space="preserve"> users python manage.py test</w:t>
+        <w:t xml:space="preserve"> url_lookup python manage.py test</w:t>
       </w:r>
     </w:p>
     <w:p>
@@ -2937,7 +2937,7 @@
           <w:shd w:fill="f5f5f5" w:val="clear"/>
           <w:rtl w:val="0"/>
         </w:rPr>
-        <w:t xml:space="preserve"> users python manage.py cov</w:t>
+        <w:t xml:space="preserve"> url_lookup python manage.py cov</w:t>
       </w:r>
       <w:r>
         <w:rPr>
@@ -2965,12 +2965,12 @@
           <wp:inline distB="114300" distT="114300" distL="114300" distR="114300">
             <wp:extent cx="5943600" cy="2209800"/>
             <wp:effectExtent b="0" l="0" r="0" t="0"/>
-            <wp:docPr id="7" name="image7.png"/>
+            <wp:docPr id="7" name="image6.png"/>
             <a:graphic>
               <a:graphicData uri="http://schemas.openxmlformats.org/drawingml/2006/picture">
                 <pic:pic>
                   <pic:nvPicPr>
-                    <pic:cNvPr id="0" name="image7.png"/>
+                    <pic:cNvPr id="0" name="image6.png"/>
                     <pic:cNvPicPr preferRelativeResize="0"/>
                   </pic:nvPicPr>
                   <pic:blipFill>
@@ -3041,12 +3041,12 @@
           <wp:inline distB="114300" distT="114300" distL="114300" distR="114300">
             <wp:extent cx="4667250" cy="1666875"/>
             <wp:effectExtent b="0" l="0" r="0" t="0"/>
-            <wp:docPr id="4" name="image6.png"/>
+            <wp:docPr id="4" name="image1.png"/>
             <a:graphic>
               <a:graphicData uri="http://schemas.openxmlformats.org/drawingml/2006/picture">
                 <pic:pic>
                   <pic:nvPicPr>
-                    <pic:cNvPr id="0" name="image6.png"/>
+                    <pic:cNvPr id="0" name="image1.png"/>
                     <pic:cNvPicPr preferRelativeResize="0"/>
                   </pic:nvPicPr>
                   <pic:blipFill>
@@ -3299,12 +3299,12 @@
           <wp:inline distB="114300" distT="114300" distL="114300" distR="114300">
             <wp:extent cx="5557838" cy="2213715"/>
             <wp:effectExtent b="0" l="0" r="0" t="0"/>
-            <wp:docPr id="6" name="image5.png"/>
+            <wp:docPr id="6" name="image7.png"/>
             <a:graphic>
               <a:graphicData uri="http://schemas.openxmlformats.org/drawingml/2006/picture">
                 <pic:pic>
                   <pic:nvPicPr>
-                    <pic:cNvPr id="0" name="image5.png"/>
+                    <pic:cNvPr id="0" name="image7.png"/>
                     <pic:cNvPicPr preferRelativeResize="0"/>
                   </pic:nvPicPr>
                   <pic:blipFill>
@@ -3426,12 +3426,12 @@
           <wp:inline distB="114300" distT="114300" distL="114300" distR="114300">
             <wp:extent cx="5756094" cy="2605088"/>
             <wp:effectExtent b="0" l="0" r="0" t="0"/>
-            <wp:docPr id="3" name="image2.png"/>
+            <wp:docPr id="3" name="image5.png"/>
             <a:graphic>
               <a:graphicData uri="http://schemas.openxmlformats.org/drawingml/2006/picture">
                 <pic:pic>
                   <pic:nvPicPr>
-                    <pic:cNvPr id="0" name="image2.png"/>
+                    <pic:cNvPr id="0" name="image5.png"/>
                     <pic:cNvPicPr preferRelativeResize="0"/>
                   </pic:nvPicPr>
                   <pic:blipFill>

</xml_diff>